<commit_message>
Alteracao do exercicios .doc
</commit_message>
<xml_diff>
--- a/PastaDocumentosProjeto/Aula 04 - Exercícios.docx
+++ b/PastaDocumentosProjeto/Aula 04 - Exercícios.docx
@@ -1,63 +1,103 @@
 
 <file path=word/document.xml><?xml version="1.0" encoding="utf-8"?>
-<w:document xmlns:wpc="http://schemas.microsoft.com/office/word/2010/wordprocessingCanvas" xmlns:cx="http://schemas.microsoft.com/office/drawing/2014/chartex" xmlns:cx1="http://schemas.microsoft.com/office/drawing/2015/9/8/chartex" xmlns:cx2="http://schemas.microsoft.com/office/drawing/2015/10/21/chartex" xmlns:cx3="http://schemas.microsoft.com/office/drawing/2016/5/9/chartex" xmlns:cx4="http://schemas.microsoft.com/office/drawing/2016/5/10/chartex" xmlns:cx5="http://schemas.microsoft.com/office/drawing/2016/5/11/chartex" xmlns:cx6="http://schemas.microsoft.com/office/drawing/2016/5/12/chartex" xmlns:cx7="http://schemas.microsoft.com/office/drawing/2016/5/13/chartex" xmlns:cx8="http://schemas.microsoft.com/office/drawing/2016/5/14/chartex" xmlns:mc="http://schemas.openxmlformats.org/markup-compatibility/2006" xmlns:aink="http://schemas.microsoft.com/office/drawing/2016/ink" xmlns:am3d="http://schemas.microsoft.com/office/drawing/2017/model3d" xmlns:o="urn:schemas-microsoft-com:office:office" xmlns:oel="http://schemas.microsoft.com/office/2019/extlst" xmlns:r="http://schemas.openxmlformats.org/officeDocument/2006/relationships" xmlns:m="http://schemas.openxmlformats.org/officeDocument/2006/math" xmlns:v="urn:schemas-microsoft-com:vml" xmlns:wp14="http://schemas.microsoft.com/office/word/2010/wordprocessingDrawing" xmlns:wp="http://schemas.openxmlformats.org/drawingml/2006/wordprocessingDrawing" xmlns:w10="urn:schemas-microsoft-com:office:word" xmlns:w="http://schemas.openxmlformats.org/wordprocessingml/2006/main" xmlns:w14="http://schemas.microsoft.com/office/word/2010/wordml" xmlns:w15="http://schemas.microsoft.com/office/word/2012/wordml" xmlns:w16cex="http://schemas.microsoft.com/office/word/2018/wordml/cex" xmlns:w16cid="http://schemas.microsoft.com/office/word/2016/wordml/cid" xmlns:w16="http://schemas.microsoft.com/office/word/2018/wordml" xmlns:w16sdtdh="http://schemas.microsoft.com/office/word/2020/wordml/sdtdatahash" xmlns:w16se="http://schemas.microsoft.com/office/word/2015/wordml/symex" xmlns:wpg="http://schemas.microsoft.com/office/word/2010/wordprocessingGroup" xmlns:wpi="http://schemas.microsoft.com/office/word/2010/wordprocessingInk" xmlns:wne="http://schemas.microsoft.com/office/word/2006/wordml" xmlns:wps="http://schemas.microsoft.com/office/word/2010/wordprocessingShape" mc:Ignorable="w14 w15 w16se w16cid w16 w16cex w16sdtdh wp14">
+<w:document xmlns:wpc="http://schemas.microsoft.com/office/word/2010/wordprocessingCanvas" xmlns:cx="http://schemas.microsoft.com/office/drawing/2014/chartex" xmlns:cx1="http://schemas.microsoft.com/office/drawing/2015/9/8/chartex" xmlns:cx2="http://schemas.microsoft.com/office/drawing/2015/10/21/chartex" xmlns:cx3="http://schemas.microsoft.com/office/drawing/2016/5/9/chartex" xmlns:cx4="http://schemas.microsoft.com/office/drawing/2016/5/10/chartex" xmlns:cx5="http://schemas.microsoft.com/office/drawing/2016/5/11/chartex" xmlns:cx6="http://schemas.microsoft.com/office/drawing/2016/5/12/chartex" xmlns:cx7="http://schemas.microsoft.com/office/drawing/2016/5/13/chartex" xmlns:cx8="http://schemas.microsoft.com/office/drawing/2016/5/14/chartex" xmlns:mc="http://schemas.openxmlformats.org/markup-compatibility/2006" xmlns:aink="http://schemas.microsoft.com/office/drawing/2016/ink" xmlns:am3d="http://schemas.microsoft.com/office/drawing/2017/model3d" xmlns:o="urn:schemas-microsoft-com:office:office" xmlns:r="http://schemas.openxmlformats.org/officeDocument/2006/relationships" xmlns:m="http://schemas.openxmlformats.org/officeDocument/2006/math" xmlns:v="urn:schemas-microsoft-com:vml" xmlns:wp14="http://schemas.microsoft.com/office/word/2010/wordprocessingDrawing" xmlns:wp="http://schemas.openxmlformats.org/drawingml/2006/wordprocessingDrawing" xmlns:w10="urn:schemas-microsoft-com:office:word" xmlns:w="http://schemas.openxmlformats.org/wordprocessingml/2006/main" xmlns:w14="http://schemas.microsoft.com/office/word/2010/wordml" xmlns:w15="http://schemas.microsoft.com/office/word/2012/wordml" xmlns:w16cex="http://schemas.microsoft.com/office/word/2018/wordml/cex" xmlns:w16cid="http://schemas.microsoft.com/office/word/2016/wordml/cid" xmlns:w16="http://schemas.microsoft.com/office/word/2018/wordml" xmlns:w16sdtdh="http://schemas.microsoft.com/office/word/2020/wordml/sdtdatahash" xmlns:w16se="http://schemas.microsoft.com/office/word/2015/wordml/symex" xmlns:wpg="http://schemas.microsoft.com/office/word/2010/wordprocessingGroup" xmlns:wpi="http://schemas.microsoft.com/office/word/2010/wordprocessingInk" xmlns:wne="http://schemas.microsoft.com/office/word/2006/wordml" xmlns:wps="http://schemas.microsoft.com/office/word/2010/wordprocessingShape" mc:Ignorable="w14 w15 w16se w16cid w16 w16cex w16sdtdh wp14">
   <w:body>
     <w:p>
       <w:pPr>
         <w:spacing w:after="0"/>
+        <w:rPr>
+          <w:color w:val="C45911" w:themeColor="accent2" w:themeShade="BF"/>
+        </w:rPr>
       </w:pPr>
       <w:r>
         <w:rPr>
           <w:b/>
           <w:bCs/>
+          <w:color w:val="C45911" w:themeColor="accent2" w:themeShade="BF"/>
         </w:rPr>
         <w:t>Disciplina:</w:t>
       </w:r>
       <w:r>
+        <w:rPr>
+          <w:color w:val="C45911" w:themeColor="accent2" w:themeShade="BF"/>
+        </w:rPr>
         <w:tab/>
       </w:r>
       <w:r>
-        <w:t>Data Drive Decisions</w:t>
+        <w:rPr>
+          <w:color w:val="C45911" w:themeColor="accent2" w:themeShade="BF"/>
+        </w:rPr>
+        <w:t xml:space="preserve">Data Drive </w:t>
       </w:r>
+      <w:proofErr w:type="spellStart"/>
+      <w:r>
+        <w:rPr>
+          <w:color w:val="C45911" w:themeColor="accent2" w:themeShade="BF"/>
+        </w:rPr>
+        <w:t>Decisions</w:t>
+      </w:r>
+      <w:proofErr w:type="spellEnd"/>
     </w:p>
     <w:p>
       <w:pPr>
         <w:spacing w:after="0"/>
+        <w:rPr>
+          <w:color w:val="C45911" w:themeColor="accent2" w:themeShade="BF"/>
+        </w:rPr>
       </w:pPr>
       <w:r>
         <w:rPr>
           <w:b/>
           <w:bCs/>
+          <w:color w:val="C45911" w:themeColor="accent2" w:themeShade="BF"/>
         </w:rPr>
         <w:t>Professor:</w:t>
       </w:r>
       <w:r>
+        <w:rPr>
+          <w:color w:val="C45911" w:themeColor="accent2" w:themeShade="BF"/>
+        </w:rPr>
         <w:tab/>
-        <w:t>Marcos Donizeti da Silva</w:t>
+      </w:r>
+      <w:r>
+        <w:rPr>
+          <w:color w:val="C45911" w:themeColor="accent2" w:themeShade="BF"/>
+        </w:rPr>
+        <w:t>Pedro Alvares Cabral</w:t>
       </w:r>
     </w:p>
     <w:p>
       <w:pPr>
         <w:spacing w:after="0"/>
+        <w:rPr>
+          <w:color w:val="C45911" w:themeColor="accent2" w:themeShade="BF"/>
+        </w:rPr>
       </w:pPr>
       <w:r>
         <w:rPr>
           <w:b/>
           <w:bCs/>
+          <w:color w:val="C45911" w:themeColor="accent2" w:themeShade="BF"/>
         </w:rPr>
         <w:t>E-mail:</w:t>
       </w:r>
       <w:r>
+        <w:rPr>
+          <w:color w:val="C45911" w:themeColor="accent2" w:themeShade="BF"/>
+        </w:rPr>
         <w:tab/>
       </w:r>
       <w:r>
+        <w:rPr>
+          <w:color w:val="C45911" w:themeColor="accent2" w:themeShade="BF"/>
+        </w:rPr>
         <w:tab/>
       </w:r>
       <w:r>
         <w:rPr>
           <w:b/>
           <w:bCs/>
-          <w:color w:val="2E74B5" w:themeColor="accent5" w:themeShade="BF"/>
+          <w:color w:val="C45911" w:themeColor="accent2" w:themeShade="BF"/>
         </w:rPr>
         <w:t>profmarcos.silva@fiap.com.br</w:t>
       </w:r>
@@ -178,7 +218,7 @@
     </w:p>
     <w:p>
       <w:pPr>
-        <w:pStyle w:val="PargrafodaLista"/>
+        <w:pStyle w:val="ListParagraph"/>
         <w:numPr>
           <w:ilvl w:val="0"/>
           <w:numId w:val="28"/>
@@ -195,7 +235,7 @@
     </w:p>
     <w:p>
       <w:pPr>
-        <w:pStyle w:val="PargrafodaLista"/>
+        <w:pStyle w:val="ListParagraph"/>
         <w:numPr>
           <w:ilvl w:val="1"/>
           <w:numId w:val="28"/>
@@ -212,7 +252,7 @@
     </w:p>
     <w:p>
       <w:pPr>
-        <w:pStyle w:val="PargrafodaLista"/>
+        <w:pStyle w:val="ListParagraph"/>
         <w:numPr>
           <w:ilvl w:val="1"/>
           <w:numId w:val="28"/>
@@ -229,7 +269,7 @@
     </w:p>
     <w:p>
       <w:pPr>
-        <w:pStyle w:val="PargrafodaLista"/>
+        <w:pStyle w:val="ListParagraph"/>
         <w:numPr>
           <w:ilvl w:val="1"/>
           <w:numId w:val="28"/>
@@ -246,7 +286,7 @@
     </w:p>
     <w:p>
       <w:pPr>
-        <w:pStyle w:val="PargrafodaLista"/>
+        <w:pStyle w:val="ListParagraph"/>
         <w:numPr>
           <w:ilvl w:val="1"/>
           <w:numId w:val="28"/>
@@ -1513,7 +1553,7 @@
     </w:p>
     <w:p>
       <w:pPr>
-        <w:pStyle w:val="PargrafodaLista"/>
+        <w:pStyle w:val="ListParagraph"/>
         <w:numPr>
           <w:ilvl w:val="3"/>
           <w:numId w:val="28"/>
@@ -1537,7 +1577,7 @@
     </w:p>
     <w:p>
       <w:pPr>
-        <w:pStyle w:val="PargrafodaLista"/>
+        <w:pStyle w:val="ListParagraph"/>
         <w:spacing w:after="0"/>
         <w:ind w:left="1418"/>
         <w:jc w:val="both"/>
@@ -1545,7 +1585,7 @@
     </w:p>
     <w:p>
       <w:pPr>
-        <w:pStyle w:val="PargrafodaLista"/>
+        <w:pStyle w:val="ListParagraph"/>
         <w:numPr>
           <w:ilvl w:val="3"/>
           <w:numId w:val="28"/>
@@ -1560,7 +1600,7 @@
     </w:p>
     <w:p>
       <w:pPr>
-        <w:pStyle w:val="PargrafodaLista"/>
+        <w:pStyle w:val="ListParagraph"/>
         <w:spacing w:after="0"/>
         <w:ind w:left="1418"/>
         <w:jc w:val="both"/>
@@ -1571,7 +1611,7 @@
     </w:p>
     <w:p>
       <w:pPr>
-        <w:pStyle w:val="PargrafodaLista"/>
+        <w:pStyle w:val="ListParagraph"/>
         <w:numPr>
           <w:ilvl w:val="3"/>
           <w:numId w:val="28"/>
@@ -1586,12 +1626,12 @@
     </w:p>
     <w:p>
       <w:pPr>
-        <w:pStyle w:val="PargrafodaLista"/>
+        <w:pStyle w:val="ListParagraph"/>
       </w:pPr>
     </w:p>
     <w:p>
       <w:pPr>
-        <w:pStyle w:val="PargrafodaLista"/>
+        <w:pStyle w:val="ListParagraph"/>
         <w:numPr>
           <w:ilvl w:val="3"/>
           <w:numId w:val="28"/>
@@ -1601,12 +1641,44 @@
         <w:jc w:val="both"/>
       </w:pPr>
       <w:r>
-        <w:t>Demonstre a seguir um quadro que apresente as variação de vendas (para mais e/ou para menos) de cada produto e responda se vc manteria a compra de todos os itens nas mesmas quantidades ou se vc deixaria de comprar algum deles, pois “não estaria vendendo  que vc imaginava”.</w:t>
+        <w:t xml:space="preserve">Demonstre a seguir um quadro que apresente as variação de vendas (para mais e/ou para menos) de cada produto e responda se </w:t>
+      </w:r>
+      <w:proofErr w:type="spellStart"/>
+      <w:r>
+        <w:t>vc</w:t>
+      </w:r>
+      <w:proofErr w:type="spellEnd"/>
+      <w:r>
+        <w:t xml:space="preserve"> manteria a compra de todos os itens nas mesmas quantidades ou se </w:t>
+      </w:r>
+      <w:proofErr w:type="spellStart"/>
+      <w:r>
+        <w:t>vc</w:t>
+      </w:r>
+      <w:proofErr w:type="spellEnd"/>
+      <w:r>
+        <w:t xml:space="preserve"> deixaria de comprar algum deles, pois “não estaria </w:t>
+      </w:r>
+      <w:proofErr w:type="gramStart"/>
+      <w:r>
+        <w:t>vendendo  que</w:t>
+      </w:r>
+      <w:proofErr w:type="gramEnd"/>
+      <w:r>
+        <w:t xml:space="preserve"> </w:t>
+      </w:r>
+      <w:proofErr w:type="spellStart"/>
+      <w:r>
+        <w:t>vc</w:t>
+      </w:r>
+      <w:proofErr w:type="spellEnd"/>
+      <w:r>
+        <w:t xml:space="preserve"> imaginava”.</w:t>
       </w:r>
     </w:p>
     <w:p>
       <w:pPr>
-        <w:pStyle w:val="PargrafodaLista"/>
+        <w:pStyle w:val="ListParagraph"/>
         <w:spacing w:after="0"/>
         <w:ind w:left="1418"/>
         <w:jc w:val="both"/>
@@ -1617,14 +1689,14 @@
     </w:p>
     <w:p>
       <w:pPr>
-        <w:pStyle w:val="PargrafodaLista"/>
+        <w:pStyle w:val="ListParagraph"/>
         <w:spacing w:after="0"/>
         <w:jc w:val="both"/>
       </w:pPr>
     </w:p>
     <w:p>
       <w:pPr>
-        <w:pStyle w:val="PargrafodaLista"/>
+        <w:pStyle w:val="ListParagraph"/>
         <w:spacing w:after="0"/>
         <w:jc w:val="both"/>
       </w:pPr>
@@ -1641,7 +1713,7 @@
 </file>
 
 <file path=word/endnotes.xml><?xml version="1.0" encoding="utf-8"?>
-<w:endnotes xmlns:wpc="http://schemas.microsoft.com/office/word/2010/wordprocessingCanvas" xmlns:cx="http://schemas.microsoft.com/office/drawing/2014/chartex" xmlns:cx1="http://schemas.microsoft.com/office/drawing/2015/9/8/chartex" xmlns:cx2="http://schemas.microsoft.com/office/drawing/2015/10/21/chartex" xmlns:cx3="http://schemas.microsoft.com/office/drawing/2016/5/9/chartex" xmlns:cx4="http://schemas.microsoft.com/office/drawing/2016/5/10/chartex" xmlns:cx5="http://schemas.microsoft.com/office/drawing/2016/5/11/chartex" xmlns:cx6="http://schemas.microsoft.com/office/drawing/2016/5/12/chartex" xmlns:cx7="http://schemas.microsoft.com/office/drawing/2016/5/13/chartex" xmlns:cx8="http://schemas.microsoft.com/office/drawing/2016/5/14/chartex" xmlns:mc="http://schemas.openxmlformats.org/markup-compatibility/2006" xmlns:aink="http://schemas.microsoft.com/office/drawing/2016/ink" xmlns:am3d="http://schemas.microsoft.com/office/drawing/2017/model3d" xmlns:o="urn:schemas-microsoft-com:office:office" xmlns:oel="http://schemas.microsoft.com/office/2019/extlst" xmlns:r="http://schemas.openxmlformats.org/officeDocument/2006/relationships" xmlns:m="http://schemas.openxmlformats.org/officeDocument/2006/math" xmlns:v="urn:schemas-microsoft-com:vml" xmlns:wp14="http://schemas.microsoft.com/office/word/2010/wordprocessingDrawing" xmlns:wp="http://schemas.openxmlformats.org/drawingml/2006/wordprocessingDrawing" xmlns:w10="urn:schemas-microsoft-com:office:word" xmlns:w="http://schemas.openxmlformats.org/wordprocessingml/2006/main" xmlns:w14="http://schemas.microsoft.com/office/word/2010/wordml" xmlns:w15="http://schemas.microsoft.com/office/word/2012/wordml" xmlns:w16cex="http://schemas.microsoft.com/office/word/2018/wordml/cex" xmlns:w16cid="http://schemas.microsoft.com/office/word/2016/wordml/cid" xmlns:w16="http://schemas.microsoft.com/office/word/2018/wordml" xmlns:w16sdtdh="http://schemas.microsoft.com/office/word/2020/wordml/sdtdatahash" xmlns:w16se="http://schemas.microsoft.com/office/word/2015/wordml/symex" xmlns:wpg="http://schemas.microsoft.com/office/word/2010/wordprocessingGroup" xmlns:wpi="http://schemas.microsoft.com/office/word/2010/wordprocessingInk" xmlns:wne="http://schemas.microsoft.com/office/word/2006/wordml" xmlns:wps="http://schemas.microsoft.com/office/word/2010/wordprocessingShape" mc:Ignorable="w14 w15 w16se w16cid w16 w16cex w16sdtdh wp14">
+<w:endnotes xmlns:wpc="http://schemas.microsoft.com/office/word/2010/wordprocessingCanvas" xmlns:cx="http://schemas.microsoft.com/office/drawing/2014/chartex" xmlns:cx1="http://schemas.microsoft.com/office/drawing/2015/9/8/chartex" xmlns:cx2="http://schemas.microsoft.com/office/drawing/2015/10/21/chartex" xmlns:cx3="http://schemas.microsoft.com/office/drawing/2016/5/9/chartex" xmlns:cx4="http://schemas.microsoft.com/office/drawing/2016/5/10/chartex" xmlns:cx5="http://schemas.microsoft.com/office/drawing/2016/5/11/chartex" xmlns:cx6="http://schemas.microsoft.com/office/drawing/2016/5/12/chartex" xmlns:cx7="http://schemas.microsoft.com/office/drawing/2016/5/13/chartex" xmlns:cx8="http://schemas.microsoft.com/office/drawing/2016/5/14/chartex" xmlns:mc="http://schemas.openxmlformats.org/markup-compatibility/2006" xmlns:aink="http://schemas.microsoft.com/office/drawing/2016/ink" xmlns:am3d="http://schemas.microsoft.com/office/drawing/2017/model3d" xmlns:o="urn:schemas-microsoft-com:office:office" xmlns:r="http://schemas.openxmlformats.org/officeDocument/2006/relationships" xmlns:m="http://schemas.openxmlformats.org/officeDocument/2006/math" xmlns:v="urn:schemas-microsoft-com:vml" xmlns:wp14="http://schemas.microsoft.com/office/word/2010/wordprocessingDrawing" xmlns:wp="http://schemas.openxmlformats.org/drawingml/2006/wordprocessingDrawing" xmlns:w10="urn:schemas-microsoft-com:office:word" xmlns:w="http://schemas.openxmlformats.org/wordprocessingml/2006/main" xmlns:w14="http://schemas.microsoft.com/office/word/2010/wordml" xmlns:w15="http://schemas.microsoft.com/office/word/2012/wordml" xmlns:w16cex="http://schemas.microsoft.com/office/word/2018/wordml/cex" xmlns:w16cid="http://schemas.microsoft.com/office/word/2016/wordml/cid" xmlns:w16="http://schemas.microsoft.com/office/word/2018/wordml" xmlns:w16sdtdh="http://schemas.microsoft.com/office/word/2020/wordml/sdtdatahash" xmlns:w16se="http://schemas.microsoft.com/office/word/2015/wordml/symex" xmlns:wpg="http://schemas.microsoft.com/office/word/2010/wordprocessingGroup" xmlns:wpi="http://schemas.microsoft.com/office/word/2010/wordprocessingInk" xmlns:wne="http://schemas.microsoft.com/office/word/2006/wordml" xmlns:wps="http://schemas.microsoft.com/office/word/2010/wordprocessingShape" mc:Ignorable="w14 w15 w16se w16cid w16 w16cex w16sdtdh wp14">
   <w:endnote w:type="separator" w:id="-1">
     <w:p>
       <w:pPr>
@@ -1666,7 +1738,7 @@
 </file>
 
 <file path=word/footnotes.xml><?xml version="1.0" encoding="utf-8"?>
-<w:footnotes xmlns:wpc="http://schemas.microsoft.com/office/word/2010/wordprocessingCanvas" xmlns:cx="http://schemas.microsoft.com/office/drawing/2014/chartex" xmlns:cx1="http://schemas.microsoft.com/office/drawing/2015/9/8/chartex" xmlns:cx2="http://schemas.microsoft.com/office/drawing/2015/10/21/chartex" xmlns:cx3="http://schemas.microsoft.com/office/drawing/2016/5/9/chartex" xmlns:cx4="http://schemas.microsoft.com/office/drawing/2016/5/10/chartex" xmlns:cx5="http://schemas.microsoft.com/office/drawing/2016/5/11/chartex" xmlns:cx6="http://schemas.microsoft.com/office/drawing/2016/5/12/chartex" xmlns:cx7="http://schemas.microsoft.com/office/drawing/2016/5/13/chartex" xmlns:cx8="http://schemas.microsoft.com/office/drawing/2016/5/14/chartex" xmlns:mc="http://schemas.openxmlformats.org/markup-compatibility/2006" xmlns:aink="http://schemas.microsoft.com/office/drawing/2016/ink" xmlns:am3d="http://schemas.microsoft.com/office/drawing/2017/model3d" xmlns:o="urn:schemas-microsoft-com:office:office" xmlns:oel="http://schemas.microsoft.com/office/2019/extlst" xmlns:r="http://schemas.openxmlformats.org/officeDocument/2006/relationships" xmlns:m="http://schemas.openxmlformats.org/officeDocument/2006/math" xmlns:v="urn:schemas-microsoft-com:vml" xmlns:wp14="http://schemas.microsoft.com/office/word/2010/wordprocessingDrawing" xmlns:wp="http://schemas.openxmlformats.org/drawingml/2006/wordprocessingDrawing" xmlns:w10="urn:schemas-microsoft-com:office:word" xmlns:w="http://schemas.openxmlformats.org/wordprocessingml/2006/main" xmlns:w14="http://schemas.microsoft.com/office/word/2010/wordml" xmlns:w15="http://schemas.microsoft.com/office/word/2012/wordml" xmlns:w16cex="http://schemas.microsoft.com/office/word/2018/wordml/cex" xmlns:w16cid="http://schemas.microsoft.com/office/word/2016/wordml/cid" xmlns:w16="http://schemas.microsoft.com/office/word/2018/wordml" xmlns:w16sdtdh="http://schemas.microsoft.com/office/word/2020/wordml/sdtdatahash" xmlns:w16se="http://schemas.microsoft.com/office/word/2015/wordml/symex" xmlns:wpg="http://schemas.microsoft.com/office/word/2010/wordprocessingGroup" xmlns:wpi="http://schemas.microsoft.com/office/word/2010/wordprocessingInk" xmlns:wne="http://schemas.microsoft.com/office/word/2006/wordml" xmlns:wps="http://schemas.microsoft.com/office/word/2010/wordprocessingShape" mc:Ignorable="w14 w15 w16se w16cid w16 w16cex w16sdtdh wp14">
+<w:footnotes xmlns:wpc="http://schemas.microsoft.com/office/word/2010/wordprocessingCanvas" xmlns:cx="http://schemas.microsoft.com/office/drawing/2014/chartex" xmlns:cx1="http://schemas.microsoft.com/office/drawing/2015/9/8/chartex" xmlns:cx2="http://schemas.microsoft.com/office/drawing/2015/10/21/chartex" xmlns:cx3="http://schemas.microsoft.com/office/drawing/2016/5/9/chartex" xmlns:cx4="http://schemas.microsoft.com/office/drawing/2016/5/10/chartex" xmlns:cx5="http://schemas.microsoft.com/office/drawing/2016/5/11/chartex" xmlns:cx6="http://schemas.microsoft.com/office/drawing/2016/5/12/chartex" xmlns:cx7="http://schemas.microsoft.com/office/drawing/2016/5/13/chartex" xmlns:cx8="http://schemas.microsoft.com/office/drawing/2016/5/14/chartex" xmlns:mc="http://schemas.openxmlformats.org/markup-compatibility/2006" xmlns:aink="http://schemas.microsoft.com/office/drawing/2016/ink" xmlns:am3d="http://schemas.microsoft.com/office/drawing/2017/model3d" xmlns:o="urn:schemas-microsoft-com:office:office" xmlns:r="http://schemas.openxmlformats.org/officeDocument/2006/relationships" xmlns:m="http://schemas.openxmlformats.org/officeDocument/2006/math" xmlns:v="urn:schemas-microsoft-com:vml" xmlns:wp14="http://schemas.microsoft.com/office/word/2010/wordprocessingDrawing" xmlns:wp="http://schemas.openxmlformats.org/drawingml/2006/wordprocessingDrawing" xmlns:w10="urn:schemas-microsoft-com:office:word" xmlns:w="http://schemas.openxmlformats.org/wordprocessingml/2006/main" xmlns:w14="http://schemas.microsoft.com/office/word/2010/wordml" xmlns:w15="http://schemas.microsoft.com/office/word/2012/wordml" xmlns:w16cex="http://schemas.microsoft.com/office/word/2018/wordml/cex" xmlns:w16cid="http://schemas.microsoft.com/office/word/2016/wordml/cid" xmlns:w16="http://schemas.microsoft.com/office/word/2018/wordml" xmlns:w16sdtdh="http://schemas.microsoft.com/office/word/2020/wordml/sdtdatahash" xmlns:w16se="http://schemas.microsoft.com/office/word/2015/wordml/symex" xmlns:wpg="http://schemas.microsoft.com/office/word/2010/wordprocessingGroup" xmlns:wpi="http://schemas.microsoft.com/office/word/2010/wordprocessingInk" xmlns:wne="http://schemas.microsoft.com/office/word/2006/wordml" xmlns:wps="http://schemas.microsoft.com/office/word/2010/wordprocessingShape" mc:Ignorable="w14 w15 w16se w16cid w16 w16cex w16sdtdh wp14">
   <w:footnote w:type="separator" w:id="-1">
     <w:p>
       <w:pPr>
@@ -1691,10 +1763,10 @@
 </file>
 
 <file path=word/header1.xml><?xml version="1.0" encoding="utf-8"?>
-<w:hdr xmlns:wpc="http://schemas.microsoft.com/office/word/2010/wordprocessingCanvas" xmlns:cx="http://schemas.microsoft.com/office/drawing/2014/chartex" xmlns:cx1="http://schemas.microsoft.com/office/drawing/2015/9/8/chartex" xmlns:cx2="http://schemas.microsoft.com/office/drawing/2015/10/21/chartex" xmlns:cx3="http://schemas.microsoft.com/office/drawing/2016/5/9/chartex" xmlns:cx4="http://schemas.microsoft.com/office/drawing/2016/5/10/chartex" xmlns:cx5="http://schemas.microsoft.com/office/drawing/2016/5/11/chartex" xmlns:cx6="http://schemas.microsoft.com/office/drawing/2016/5/12/chartex" xmlns:cx7="http://schemas.microsoft.com/office/drawing/2016/5/13/chartex" xmlns:cx8="http://schemas.microsoft.com/office/drawing/2016/5/14/chartex" xmlns:mc="http://schemas.openxmlformats.org/markup-compatibility/2006" xmlns:aink="http://schemas.microsoft.com/office/drawing/2016/ink" xmlns:am3d="http://schemas.microsoft.com/office/drawing/2017/model3d" xmlns:o="urn:schemas-microsoft-com:office:office" xmlns:oel="http://schemas.microsoft.com/office/2019/extlst" xmlns:r="http://schemas.openxmlformats.org/officeDocument/2006/relationships" xmlns:m="http://schemas.openxmlformats.org/officeDocument/2006/math" xmlns:v="urn:schemas-microsoft-com:vml" xmlns:wp14="http://schemas.microsoft.com/office/word/2010/wordprocessingDrawing" xmlns:wp="http://schemas.openxmlformats.org/drawingml/2006/wordprocessingDrawing" xmlns:w10="urn:schemas-microsoft-com:office:word" xmlns:w="http://schemas.openxmlformats.org/wordprocessingml/2006/main" xmlns:w14="http://schemas.microsoft.com/office/word/2010/wordml" xmlns:w15="http://schemas.microsoft.com/office/word/2012/wordml" xmlns:w16cex="http://schemas.microsoft.com/office/word/2018/wordml/cex" xmlns:w16cid="http://schemas.microsoft.com/office/word/2016/wordml/cid" xmlns:w16="http://schemas.microsoft.com/office/word/2018/wordml" xmlns:w16sdtdh="http://schemas.microsoft.com/office/word/2020/wordml/sdtdatahash" xmlns:w16se="http://schemas.microsoft.com/office/word/2015/wordml/symex" xmlns:wpg="http://schemas.microsoft.com/office/word/2010/wordprocessingGroup" xmlns:wpi="http://schemas.microsoft.com/office/word/2010/wordprocessingInk" xmlns:wne="http://schemas.microsoft.com/office/word/2006/wordml" xmlns:wps="http://schemas.microsoft.com/office/word/2010/wordprocessingShape" mc:Ignorable="w14 w15 w16se w16cid w16 w16cex w16sdtdh wp14">
+<w:hdr xmlns:wpc="http://schemas.microsoft.com/office/word/2010/wordprocessingCanvas" xmlns:cx="http://schemas.microsoft.com/office/drawing/2014/chartex" xmlns:cx1="http://schemas.microsoft.com/office/drawing/2015/9/8/chartex" xmlns:cx2="http://schemas.microsoft.com/office/drawing/2015/10/21/chartex" xmlns:cx3="http://schemas.microsoft.com/office/drawing/2016/5/9/chartex" xmlns:cx4="http://schemas.microsoft.com/office/drawing/2016/5/10/chartex" xmlns:cx5="http://schemas.microsoft.com/office/drawing/2016/5/11/chartex" xmlns:cx6="http://schemas.microsoft.com/office/drawing/2016/5/12/chartex" xmlns:cx7="http://schemas.microsoft.com/office/drawing/2016/5/13/chartex" xmlns:cx8="http://schemas.microsoft.com/office/drawing/2016/5/14/chartex" xmlns:mc="http://schemas.openxmlformats.org/markup-compatibility/2006" xmlns:aink="http://schemas.microsoft.com/office/drawing/2016/ink" xmlns:am3d="http://schemas.microsoft.com/office/drawing/2017/model3d" xmlns:o="urn:schemas-microsoft-com:office:office" xmlns:r="http://schemas.openxmlformats.org/officeDocument/2006/relationships" xmlns:m="http://schemas.openxmlformats.org/officeDocument/2006/math" xmlns:v="urn:schemas-microsoft-com:vml" xmlns:wp14="http://schemas.microsoft.com/office/word/2010/wordprocessingDrawing" xmlns:wp="http://schemas.openxmlformats.org/drawingml/2006/wordprocessingDrawing" xmlns:w10="urn:schemas-microsoft-com:office:word" xmlns:w="http://schemas.openxmlformats.org/wordprocessingml/2006/main" xmlns:w14="http://schemas.microsoft.com/office/word/2010/wordml" xmlns:w15="http://schemas.microsoft.com/office/word/2012/wordml" xmlns:w16cex="http://schemas.microsoft.com/office/word/2018/wordml/cex" xmlns:w16cid="http://schemas.microsoft.com/office/word/2016/wordml/cid" xmlns:w16="http://schemas.microsoft.com/office/word/2018/wordml" xmlns:w16sdtdh="http://schemas.microsoft.com/office/word/2020/wordml/sdtdatahash" xmlns:w16se="http://schemas.microsoft.com/office/word/2015/wordml/symex" xmlns:wpg="http://schemas.microsoft.com/office/word/2010/wordprocessingGroup" xmlns:wpi="http://schemas.microsoft.com/office/word/2010/wordprocessingInk" xmlns:wne="http://schemas.microsoft.com/office/word/2006/wordml" xmlns:wps="http://schemas.microsoft.com/office/word/2010/wordprocessingShape" mc:Ignorable="w14 w15 w16se w16cid w16 w16cex w16sdtdh wp14">
   <w:p>
     <w:pPr>
-      <w:pStyle w:val="Cabealho"/>
+      <w:pStyle w:val="Header"/>
       <w:pBdr>
         <w:bottom w:val="single" w:sz="4" w:space="1" w:color="auto"/>
       </w:pBdr>
@@ -1791,7 +1863,7 @@
   </w:p>
   <w:p>
     <w:pPr>
-      <w:pStyle w:val="Cabealho"/>
+      <w:pStyle w:val="Header"/>
       <w:pBdr>
         <w:bottom w:val="single" w:sz="4" w:space="1" w:color="auto"/>
       </w:pBdr>
@@ -1799,14 +1871,14 @@
   </w:p>
   <w:p>
     <w:pPr>
-      <w:pStyle w:val="Cabealho"/>
+      <w:pStyle w:val="Header"/>
     </w:pPr>
   </w:p>
 </w:hdr>
 </file>
 
 <file path=word/numbering.xml><?xml version="1.0" encoding="utf-8"?>
-<w:numbering xmlns:wpc="http://schemas.microsoft.com/office/word/2010/wordprocessingCanvas" xmlns:cx="http://schemas.microsoft.com/office/drawing/2014/chartex" xmlns:cx1="http://schemas.microsoft.com/office/drawing/2015/9/8/chartex" xmlns:cx2="http://schemas.microsoft.com/office/drawing/2015/10/21/chartex" xmlns:cx3="http://schemas.microsoft.com/office/drawing/2016/5/9/chartex" xmlns:cx4="http://schemas.microsoft.com/office/drawing/2016/5/10/chartex" xmlns:cx5="http://schemas.microsoft.com/office/drawing/2016/5/11/chartex" xmlns:cx6="http://schemas.microsoft.com/office/drawing/2016/5/12/chartex" xmlns:cx7="http://schemas.microsoft.com/office/drawing/2016/5/13/chartex" xmlns:cx8="http://schemas.microsoft.com/office/drawing/2016/5/14/chartex" xmlns:mc="http://schemas.openxmlformats.org/markup-compatibility/2006" xmlns:aink="http://schemas.microsoft.com/office/drawing/2016/ink" xmlns:am3d="http://schemas.microsoft.com/office/drawing/2017/model3d" xmlns:o="urn:schemas-microsoft-com:office:office" xmlns:oel="http://schemas.microsoft.com/office/2019/extlst" xmlns:r="http://schemas.openxmlformats.org/officeDocument/2006/relationships" xmlns:m="http://schemas.openxmlformats.org/officeDocument/2006/math" xmlns:v="urn:schemas-microsoft-com:vml" xmlns:wp14="http://schemas.microsoft.com/office/word/2010/wordprocessingDrawing" xmlns:wp="http://schemas.openxmlformats.org/drawingml/2006/wordprocessingDrawing" xmlns:w10="urn:schemas-microsoft-com:office:word" xmlns:w="http://schemas.openxmlformats.org/wordprocessingml/2006/main" xmlns:w14="http://schemas.microsoft.com/office/word/2010/wordml" xmlns:w15="http://schemas.microsoft.com/office/word/2012/wordml" xmlns:w16cex="http://schemas.microsoft.com/office/word/2018/wordml/cex" xmlns:w16cid="http://schemas.microsoft.com/office/word/2016/wordml/cid" xmlns:w16="http://schemas.microsoft.com/office/word/2018/wordml" xmlns:w16sdtdh="http://schemas.microsoft.com/office/word/2020/wordml/sdtdatahash" xmlns:w16se="http://schemas.microsoft.com/office/word/2015/wordml/symex" xmlns:wpg="http://schemas.microsoft.com/office/word/2010/wordprocessingGroup" xmlns:wpi="http://schemas.microsoft.com/office/word/2010/wordprocessingInk" xmlns:wne="http://schemas.microsoft.com/office/word/2006/wordml" xmlns:wps="http://schemas.microsoft.com/office/word/2010/wordprocessingShape" mc:Ignorable="w14 w15 w16se w16cid w16 w16cex w16sdtdh wp14">
+<w:numbering xmlns:wpc="http://schemas.microsoft.com/office/word/2010/wordprocessingCanvas" xmlns:cx="http://schemas.microsoft.com/office/drawing/2014/chartex" xmlns:cx1="http://schemas.microsoft.com/office/drawing/2015/9/8/chartex" xmlns:cx2="http://schemas.microsoft.com/office/drawing/2015/10/21/chartex" xmlns:cx3="http://schemas.microsoft.com/office/drawing/2016/5/9/chartex" xmlns:cx4="http://schemas.microsoft.com/office/drawing/2016/5/10/chartex" xmlns:cx5="http://schemas.microsoft.com/office/drawing/2016/5/11/chartex" xmlns:cx6="http://schemas.microsoft.com/office/drawing/2016/5/12/chartex" xmlns:cx7="http://schemas.microsoft.com/office/drawing/2016/5/13/chartex" xmlns:cx8="http://schemas.microsoft.com/office/drawing/2016/5/14/chartex" xmlns:mc="http://schemas.openxmlformats.org/markup-compatibility/2006" xmlns:aink="http://schemas.microsoft.com/office/drawing/2016/ink" xmlns:am3d="http://schemas.microsoft.com/office/drawing/2017/model3d" xmlns:o="urn:schemas-microsoft-com:office:office" xmlns:r="http://schemas.openxmlformats.org/officeDocument/2006/relationships" xmlns:m="http://schemas.openxmlformats.org/officeDocument/2006/math" xmlns:v="urn:schemas-microsoft-com:vml" xmlns:wp14="http://schemas.microsoft.com/office/word/2010/wordprocessingDrawing" xmlns:wp="http://schemas.openxmlformats.org/drawingml/2006/wordprocessingDrawing" xmlns:w10="urn:schemas-microsoft-com:office:word" xmlns:w="http://schemas.openxmlformats.org/wordprocessingml/2006/main" xmlns:w14="http://schemas.microsoft.com/office/word/2010/wordml" xmlns:w15="http://schemas.microsoft.com/office/word/2012/wordml" xmlns:w16cex="http://schemas.microsoft.com/office/word/2018/wordml/cex" xmlns:w16cid="http://schemas.microsoft.com/office/word/2016/wordml/cid" xmlns:w16="http://schemas.microsoft.com/office/word/2018/wordml" xmlns:w16sdtdh="http://schemas.microsoft.com/office/word/2020/wordml/sdtdatahash" xmlns:w16se="http://schemas.microsoft.com/office/word/2015/wordml/symex" xmlns:wpg="http://schemas.microsoft.com/office/word/2010/wordprocessingGroup" xmlns:wpi="http://schemas.microsoft.com/office/word/2010/wordprocessingInk" xmlns:wne="http://schemas.microsoft.com/office/word/2006/wordml" xmlns:wps="http://schemas.microsoft.com/office/word/2010/wordprocessingShape" mc:Ignorable="w14 w15 w16se w16cid w16 w16cex w16sdtdh wp14">
   <w:abstractNum w:abstractNumId="0" w15:restartNumberingAfterBreak="0">
     <w:nsid w:val="007A7911"/>
     <w:multiLevelType w:val="hybridMultilevel"/>
@@ -4935,91 +5007,91 @@
       </w:pPr>
     </w:lvl>
   </w:abstractNum>
-  <w:num w:numId="1" w16cid:durableId="195240960">
+  <w:num w:numId="1">
     <w:abstractNumId w:val="23"/>
   </w:num>
-  <w:num w:numId="2" w16cid:durableId="929967933">
+  <w:num w:numId="2">
     <w:abstractNumId w:val="13"/>
   </w:num>
-  <w:num w:numId="3" w16cid:durableId="2045404847">
+  <w:num w:numId="3">
     <w:abstractNumId w:val="14"/>
   </w:num>
-  <w:num w:numId="4" w16cid:durableId="705061982">
+  <w:num w:numId="4">
     <w:abstractNumId w:val="15"/>
   </w:num>
-  <w:num w:numId="5" w16cid:durableId="1746295845">
+  <w:num w:numId="5">
     <w:abstractNumId w:val="26"/>
   </w:num>
-  <w:num w:numId="6" w16cid:durableId="1748921186">
+  <w:num w:numId="6">
     <w:abstractNumId w:val="7"/>
   </w:num>
-  <w:num w:numId="7" w16cid:durableId="417141121">
+  <w:num w:numId="7">
     <w:abstractNumId w:val="18"/>
   </w:num>
-  <w:num w:numId="8" w16cid:durableId="962658731">
+  <w:num w:numId="8">
     <w:abstractNumId w:val="22"/>
   </w:num>
-  <w:num w:numId="9" w16cid:durableId="248585966">
+  <w:num w:numId="9">
     <w:abstractNumId w:val="6"/>
   </w:num>
-  <w:num w:numId="10" w16cid:durableId="721826763">
+  <w:num w:numId="10">
     <w:abstractNumId w:val="24"/>
   </w:num>
-  <w:num w:numId="11" w16cid:durableId="619268388">
+  <w:num w:numId="11">
     <w:abstractNumId w:val="19"/>
   </w:num>
-  <w:num w:numId="12" w16cid:durableId="949504914">
+  <w:num w:numId="12">
     <w:abstractNumId w:val="10"/>
   </w:num>
-  <w:num w:numId="13" w16cid:durableId="832380641">
+  <w:num w:numId="13">
     <w:abstractNumId w:val="21"/>
   </w:num>
-  <w:num w:numId="14" w16cid:durableId="1527013983">
+  <w:num w:numId="14">
     <w:abstractNumId w:val="12"/>
   </w:num>
-  <w:num w:numId="15" w16cid:durableId="1970353146">
+  <w:num w:numId="15">
     <w:abstractNumId w:val="4"/>
   </w:num>
-  <w:num w:numId="16" w16cid:durableId="205067600">
+  <w:num w:numId="16">
     <w:abstractNumId w:val="3"/>
   </w:num>
-  <w:num w:numId="17" w16cid:durableId="1767263378">
+  <w:num w:numId="17">
     <w:abstractNumId w:val="2"/>
   </w:num>
-  <w:num w:numId="18" w16cid:durableId="2092505680">
+  <w:num w:numId="18">
     <w:abstractNumId w:val="9"/>
   </w:num>
-  <w:num w:numId="19" w16cid:durableId="90005094">
+  <w:num w:numId="19">
     <w:abstractNumId w:val="27"/>
   </w:num>
-  <w:num w:numId="20" w16cid:durableId="2035575448">
+  <w:num w:numId="20">
     <w:abstractNumId w:val="5"/>
   </w:num>
-  <w:num w:numId="21" w16cid:durableId="533811306">
+  <w:num w:numId="21">
     <w:abstractNumId w:val="8"/>
   </w:num>
-  <w:num w:numId="22" w16cid:durableId="629165111">
+  <w:num w:numId="22">
     <w:abstractNumId w:val="25"/>
   </w:num>
-  <w:num w:numId="23" w16cid:durableId="1282764254">
+  <w:num w:numId="23">
     <w:abstractNumId w:val="20"/>
   </w:num>
-  <w:num w:numId="24" w16cid:durableId="105198444">
+  <w:num w:numId="24">
     <w:abstractNumId w:val="0"/>
   </w:num>
-  <w:num w:numId="25" w16cid:durableId="673263663">
+  <w:num w:numId="25">
     <w:abstractNumId w:val="1"/>
   </w:num>
-  <w:num w:numId="26" w16cid:durableId="2039314582">
+  <w:num w:numId="26">
     <w:abstractNumId w:val="16"/>
   </w:num>
-  <w:num w:numId="27" w16cid:durableId="1903253024">
+  <w:num w:numId="27">
     <w:abstractNumId w:val="17"/>
   </w:num>
-  <w:num w:numId="28" w16cid:durableId="88697011">
+  <w:num w:numId="28">
     <w:abstractNumId w:val="11"/>
   </w:num>
-  <w:num w:numId="29" w16cid:durableId="1951665999">
+  <w:num w:numId="29">
     <w:abstractNumId w:val="28"/>
   </w:num>
 </w:numbering>
@@ -5424,13 +5496,13 @@
     <w:name w:val="Normal"/>
     <w:qFormat/>
   </w:style>
-  <w:style w:type="character" w:default="1" w:styleId="Fontepargpadro">
+  <w:style w:type="character" w:default="1" w:styleId="DefaultParagraphFont">
     <w:name w:val="Default Paragraph Font"/>
     <w:uiPriority w:val="1"/>
     <w:semiHidden/>
     <w:unhideWhenUsed/>
   </w:style>
-  <w:style w:type="table" w:default="1" w:styleId="Tabelanormal">
+  <w:style w:type="table" w:default="1" w:styleId="TableNormal">
     <w:name w:val="Normal Table"/>
     <w:uiPriority w:val="99"/>
     <w:semiHidden/>
@@ -5445,16 +5517,16 @@
       </w:tblCellMar>
     </w:tblPr>
   </w:style>
-  <w:style w:type="numbering" w:default="1" w:styleId="Semlista">
+  <w:style w:type="numbering" w:default="1" w:styleId="NoList">
     <w:name w:val="No List"/>
     <w:uiPriority w:val="99"/>
     <w:semiHidden/>
     <w:unhideWhenUsed/>
   </w:style>
-  <w:style w:type="paragraph" w:styleId="Cabealho">
+  <w:style w:type="paragraph" w:styleId="Header">
     <w:name w:val="header"/>
     <w:basedOn w:val="Normal"/>
-    <w:link w:val="CabealhoChar"/>
+    <w:link w:val="HeaderChar"/>
     <w:uiPriority w:val="99"/>
     <w:unhideWhenUsed/>
     <w:rsid w:val="00BC4CB5"/>
@@ -5466,17 +5538,17 @@
       <w:spacing w:after="0" w:line="240" w:lineRule="auto"/>
     </w:pPr>
   </w:style>
-  <w:style w:type="character" w:customStyle="1" w:styleId="CabealhoChar">
-    <w:name w:val="Cabeçalho Char"/>
-    <w:basedOn w:val="Fontepargpadro"/>
-    <w:link w:val="Cabealho"/>
+  <w:style w:type="character" w:customStyle="1" w:styleId="HeaderChar">
+    <w:name w:val="Header Char"/>
+    <w:basedOn w:val="DefaultParagraphFont"/>
+    <w:link w:val="Header"/>
     <w:uiPriority w:val="99"/>
     <w:rsid w:val="00BC4CB5"/>
   </w:style>
-  <w:style w:type="paragraph" w:styleId="Rodap">
+  <w:style w:type="paragraph" w:styleId="Footer">
     <w:name w:val="footer"/>
     <w:basedOn w:val="Normal"/>
-    <w:link w:val="RodapChar"/>
+    <w:link w:val="FooterChar"/>
     <w:uiPriority w:val="99"/>
     <w:unhideWhenUsed/>
     <w:rsid w:val="00BC4CB5"/>
@@ -5488,14 +5560,14 @@
       <w:spacing w:after="0" w:line="240" w:lineRule="auto"/>
     </w:pPr>
   </w:style>
-  <w:style w:type="character" w:customStyle="1" w:styleId="RodapChar">
-    <w:name w:val="Rodapé Char"/>
-    <w:basedOn w:val="Fontepargpadro"/>
-    <w:link w:val="Rodap"/>
+  <w:style w:type="character" w:customStyle="1" w:styleId="FooterChar">
+    <w:name w:val="Footer Char"/>
+    <w:basedOn w:val="DefaultParagraphFont"/>
+    <w:link w:val="Footer"/>
     <w:uiPriority w:val="99"/>
     <w:rsid w:val="00BC4CB5"/>
   </w:style>
-  <w:style w:type="paragraph" w:styleId="PargrafodaLista">
+  <w:style w:type="paragraph" w:styleId="ListParagraph">
     <w:name w:val="List Paragraph"/>
     <w:basedOn w:val="Normal"/>
     <w:uiPriority w:val="34"/>
@@ -5522,7 +5594,7 @@
   </w:style>
   <w:style w:type="character" w:styleId="Hyperlink">
     <w:name w:val="Hyperlink"/>
-    <w:basedOn w:val="Fontepargpadro"/>
+    <w:basedOn w:val="DefaultParagraphFont"/>
     <w:uiPriority w:val="99"/>
     <w:unhideWhenUsed/>
     <w:rsid w:val="00232EE8"/>
@@ -5545,9 +5617,9 @@
       <w:lang w:eastAsia="pt-BR"/>
     </w:rPr>
   </w:style>
-  <w:style w:type="character" w:styleId="MenoPendente">
+  <w:style w:type="character" w:styleId="UnresolvedMention">
     <w:name w:val="Unresolved Mention"/>
-    <w:basedOn w:val="Fontepargpadro"/>
+    <w:basedOn w:val="DefaultParagraphFont"/>
     <w:uiPriority w:val="99"/>
     <w:semiHidden/>
     <w:unhideWhenUsed/>
@@ -5557,9 +5629,9 @@
       <w:shd w:val="clear" w:color="auto" w:fill="E1DFDD"/>
     </w:rPr>
   </w:style>
-  <w:style w:type="table" w:styleId="Tabelacomgrade">
+  <w:style w:type="table" w:styleId="TableGrid">
     <w:name w:val="Table Grid"/>
-    <w:basedOn w:val="Tabelanormal"/>
+    <w:basedOn w:val="TableNormal"/>
     <w:uiPriority w:val="39"/>
     <w:rsid w:val="00227BDA"/>
     <w:pPr>

</xml_diff>